<commit_message>
Andrew's comments on project proposal
</commit_message>
<xml_diff>
--- a/Project Proposal.docx
+++ b/Project Proposal.docx
@@ -188,6 +188,9 @@
           <w:szCs w:val="24"/>
         </w:rPr>
       </w:pPr>
+      <w:commentRangeStart w:id="0"/>
+      <w:commentRangeStart w:id="1"/>
+      <w:commentRangeStart w:id="2"/>
       <w:r>
         <w:rPr>
           <w:noProof/>
@@ -235,6 +238,27 @@
           </wp:inline>
         </w:drawing>
       </w:r>
+      <w:commentRangeEnd w:id="0"/>
+      <w:commentRangeEnd w:id="1"/>
+      <w:commentRangeEnd w:id="2"/>
+      <w:r>
+        <w:rPr>
+          <w:rStyle w:val="CommentReference"/>
+        </w:rPr>
+        <w:commentReference w:id="2"/>
+      </w:r>
+      <w:r>
+        <w:rPr>
+          <w:rStyle w:val="CommentReference"/>
+        </w:rPr>
+        <w:commentReference w:id="1"/>
+      </w:r>
+      <w:r>
+        <w:rPr>
+          <w:rStyle w:val="CommentReference"/>
+        </w:rPr>
+        <w:commentReference w:id="0"/>
+      </w:r>
     </w:p>
     <w:p>
       <w:pPr>
@@ -252,63 +276,30 @@
         </w:rPr>
         <w:t xml:space="preserve">The class diagram above is a very rough outline of what a possible class diagram could be for this project. In things such as creating a list of possible moves, it could get very convoluted quickly seeing that it would have to refer to several different instance variables in different classes. </w:t>
       </w:r>
-      <w:r>
-        <w:rPr>
-          <w:rFonts w:ascii="Times New Roman" w:hAnsi="Times New Roman" w:cs="Times New Roman"/>
-          <w:sz w:val="24"/>
-          <w:szCs w:val="24"/>
-        </w:rPr>
-        <w:t>Th</w:t>
-      </w:r>
-      <w:r>
-        <w:rPr>
-          <w:rFonts w:ascii="Times New Roman" w:hAnsi="Times New Roman" w:cs="Times New Roman"/>
-          <w:sz w:val="24"/>
-          <w:szCs w:val="24"/>
-        </w:rPr>
-        <w:t>is</w:t>
-      </w:r>
-      <w:r>
-        <w:rPr>
-          <w:rFonts w:ascii="Times New Roman" w:hAnsi="Times New Roman" w:cs="Times New Roman"/>
-          <w:sz w:val="24"/>
-          <w:szCs w:val="24"/>
-        </w:rPr>
-        <w:t xml:space="preserve"> class diagram</w:t>
-      </w:r>
-      <w:r>
-        <w:rPr>
-          <w:rFonts w:ascii="Times New Roman" w:hAnsi="Times New Roman" w:cs="Times New Roman"/>
-          <w:sz w:val="24"/>
-          <w:szCs w:val="24"/>
-        </w:rPr>
-        <w:t xml:space="preserve"> </w:t>
-      </w:r>
-      <w:r>
-        <w:rPr>
-          <w:rFonts w:ascii="Times New Roman" w:hAnsi="Times New Roman" w:cs="Times New Roman"/>
-          <w:sz w:val="24"/>
-          <w:szCs w:val="24"/>
-        </w:rPr>
-        <w:t>also does not consider GUI and GPIO aspects of the program which will need to be implemented as we go</w:t>
-      </w:r>
-      <w:r>
-        <w:rPr>
-          <w:rFonts w:ascii="Times New Roman" w:hAnsi="Times New Roman" w:cs="Times New Roman"/>
-          <w:sz w:val="24"/>
-          <w:szCs w:val="24"/>
-        </w:rPr>
-        <w:t xml:space="preserve">. I believe before we get too far ahead we will need to create an updated version of the class diagram that is more equipped to handle complex functions such as determining possible moves. </w:t>
-      </w:r>
-    </w:p>
-    <w:p>
-      <w:pPr>
-        <w:rPr>
-          <w:rFonts w:ascii="Times New Roman" w:hAnsi="Times New Roman" w:cs="Times New Roman"/>
-          <w:sz w:val="24"/>
-          <w:szCs w:val="24"/>
-        </w:rPr>
-      </w:pPr>
+      <w:commentRangeStart w:id="3"/>
+      <w:r>
+        <w:rPr>
+          <w:rFonts w:ascii="Times New Roman" w:hAnsi="Times New Roman" w:cs="Times New Roman"/>
+          <w:sz w:val="24"/>
+          <w:szCs w:val="24"/>
+        </w:rPr>
+        <w:t xml:space="preserve">This class diagram also does not consider GUI and GPIO aspects of the program </w:t>
+      </w:r>
+      <w:commentRangeEnd w:id="3"/>
+      <w:r>
+        <w:rPr>
+          <w:rStyle w:val="CommentReference"/>
+        </w:rPr>
+        <w:commentReference w:id="3"/>
+      </w:r>
+      <w:r>
+        <w:rPr>
+          <w:rFonts w:ascii="Times New Roman" w:hAnsi="Times New Roman" w:cs="Times New Roman"/>
+          <w:sz w:val="24"/>
+          <w:szCs w:val="24"/>
+        </w:rPr>
+        <w:t xml:space="preserve">which will need to be implemented as we go. I believe before we get too far ahead we will need to </w:t>
+      </w:r>
       <w:r>
         <w:rPr>
           <w:rFonts w:ascii="Times New Roman" w:hAnsi="Times New Roman" w:cs="Times New Roman"/>
@@ -316,6 +307,23 @@
           <w:szCs w:val="24"/>
         </w:rPr>
         <w:lastRenderedPageBreak/>
+        <w:t xml:space="preserve">create an updated version of the class diagram that is more equipped to handle complex functions such as determining possible moves. </w:t>
+      </w:r>
+    </w:p>
+    <w:p>
+      <w:pPr>
+        <w:rPr>
+          <w:rFonts w:ascii="Times New Roman" w:hAnsi="Times New Roman" w:cs="Times New Roman"/>
+          <w:sz w:val="24"/>
+          <w:szCs w:val="24"/>
+        </w:rPr>
+      </w:pPr>
+      <w:r>
+        <w:rPr>
+          <w:rFonts w:ascii="Times New Roman" w:hAnsi="Times New Roman" w:cs="Times New Roman"/>
+          <w:sz w:val="24"/>
+          <w:szCs w:val="24"/>
+        </w:rPr>
         <w:t xml:space="preserve">When utilizing classes for this project, I believe we will either need to heavily rely on a Piece class or a Tile class that inherits from game. This sample class diagram is simply introducing the many different types of things we will need to consider and why it will be important to have an organized structure to keep up with them. This class diagram does not </w:t>
       </w:r>
       <w:proofErr w:type="gramStart"/>
@@ -351,7 +359,31 @@
           <w:sz w:val="24"/>
           <w:szCs w:val="24"/>
         </w:rPr>
-        <w:t xml:space="preserve">In my opinion, I think it would be a good idea to discuss and partially plan out the benefits and drawbacks of both a Piece heavy program and a Tile heavy program to decide which would be more readable for us, </w:t>
+        <w:t xml:space="preserve">In my opinion, I think it would be a good idea to discuss and partially plan out the benefits and drawbacks of both a </w:t>
+      </w:r>
+      <w:commentRangeStart w:id="4"/>
+      <w:r>
+        <w:rPr>
+          <w:rFonts w:ascii="Times New Roman" w:hAnsi="Times New Roman" w:cs="Times New Roman"/>
+          <w:sz w:val="24"/>
+          <w:szCs w:val="24"/>
+        </w:rPr>
+        <w:t xml:space="preserve">Piece heavy program </w:t>
+      </w:r>
+      <w:commentRangeEnd w:id="4"/>
+      <w:r>
+        <w:rPr>
+          <w:rStyle w:val="CommentReference"/>
+        </w:rPr>
+        <w:commentReference w:id="4"/>
+      </w:r>
+      <w:r>
+        <w:rPr>
+          <w:rFonts w:ascii="Times New Roman" w:hAnsi="Times New Roman" w:cs="Times New Roman"/>
+          <w:sz w:val="24"/>
+          <w:szCs w:val="24"/>
+        </w:rPr>
+        <w:t xml:space="preserve">and a Tile heavy program to decide which would be more readable for us, </w:t>
       </w:r>
       <w:proofErr w:type="gramStart"/>
       <w:r>
@@ -406,6 +438,7 @@
           <w:szCs w:val="24"/>
         </w:rPr>
       </w:pPr>
+      <w:commentRangeStart w:id="6"/>
       <w:r>
         <w:rPr>
           <w:noProof/>
@@ -426,7 +459,7 @@
                     <pic:cNvPicPr/>
                   </pic:nvPicPr>
                   <pic:blipFill rotWithShape="1">
-                    <a:blip r:embed="rId7"/>
+                    <a:blip r:embed="rId10"/>
                     <a:srcRect l="937" t="25226" r="69766" b="15797"/>
                     <a:stretch/>
                   </pic:blipFill>
@@ -453,6 +486,13 @@
           </wp:inline>
         </w:drawing>
       </w:r>
+      <w:commentRangeEnd w:id="6"/>
+      <w:r>
+        <w:rPr>
+          <w:rStyle w:val="CommentReference"/>
+        </w:rPr>
+        <w:commentReference w:id="6"/>
+      </w:r>
     </w:p>
     <w:p>
       <w:pPr>
@@ -562,8 +602,6 @@
           <w:szCs w:val="24"/>
         </w:rPr>
       </w:pPr>
-      <w:bookmarkStart w:id="0" w:name="_GoBack"/>
-      <w:bookmarkEnd w:id="0"/>
       <w:r>
         <w:rPr>
           <w:rFonts w:ascii="Times New Roman" w:hAnsi="Times New Roman" w:cs="Times New Roman"/>
@@ -571,6 +609,7 @@
           <w:sz w:val="24"/>
           <w:szCs w:val="24"/>
         </w:rPr>
+        <w:lastRenderedPageBreak/>
         <w:t>Numbering the Tiles</w:t>
       </w:r>
       <w:r>
@@ -626,6 +665,9 @@
         </w:rPr>
       </w:pPr>
       <w:r>
+        <w:rPr>
+          <w:noProof/>
+        </w:rPr>
         <w:drawing>
           <wp:inline distT="0" distB="0" distL="0" distR="0" wp14:anchorId="2A8C8963" wp14:editId="4FCC7632">
             <wp:extent cx="2395728" cy="2523744"/>
@@ -644,7 +686,7 @@
                     </pic:cNvPicPr>
                   </pic:nvPicPr>
                   <pic:blipFill>
-                    <a:blip r:embed="rId8">
+                    <a:blip r:embed="rId11">
                       <a:extLst>
                         <a:ext uri="{28A0092B-C50C-407E-A947-70E740481C1C}">
                           <a14:useLocalDpi xmlns:a14="http://schemas.microsoft.com/office/drawing/2010/main" val="0"/>
@@ -686,6 +728,9 @@
         </w:rPr>
       </w:pPr>
       <w:r>
+        <w:rPr>
+          <w:noProof/>
+        </w:rPr>
         <w:drawing>
           <wp:inline distT="0" distB="0" distL="0" distR="0" wp14:anchorId="2BF1B499" wp14:editId="1B051797">
             <wp:extent cx="2390688" cy="2523744"/>
@@ -704,7 +749,7 @@
                     </pic:cNvPicPr>
                   </pic:nvPicPr>
                   <pic:blipFill>
-                    <a:blip r:embed="rId9">
+                    <a:blip r:embed="rId12">
                       <a:extLst>
                         <a:ext uri="{28A0092B-C50C-407E-A947-70E740481C1C}">
                           <a14:useLocalDpi xmlns:a14="http://schemas.microsoft.com/office/drawing/2010/main" val="0"/>
@@ -743,7 +788,11 @@
         </w:rPr>
         <w:t xml:space="preserve">                             </w:t>
       </w:r>
-      <w:r>
+      <w:commentRangeStart w:id="7"/>
+      <w:r>
+        <w:rPr>
+          <w:noProof/>
+        </w:rPr>
         <w:drawing>
           <wp:inline distT="0" distB="0" distL="0" distR="0" wp14:anchorId="135D03C6" wp14:editId="6F2AB5A3">
             <wp:extent cx="2390686" cy="2523744"/>
@@ -762,7 +811,7 @@
                     </pic:cNvPicPr>
                   </pic:nvPicPr>
                   <pic:blipFill>
-                    <a:blip r:embed="rId10">
+                    <a:blip r:embed="rId13">
                       <a:extLst>
                         <a:ext uri="{28A0092B-C50C-407E-A947-70E740481C1C}">
                           <a14:useLocalDpi xmlns:a14="http://schemas.microsoft.com/office/drawing/2010/main" val="0"/>
@@ -793,6 +842,13 @@
           </wp:inline>
         </w:drawing>
       </w:r>
+      <w:commentRangeEnd w:id="7"/>
+      <w:r>
+        <w:rPr>
+          <w:rStyle w:val="CommentReference"/>
+        </w:rPr>
+        <w:commentReference w:id="7"/>
+      </w:r>
     </w:p>
     <w:p>
       <w:pPr>
@@ -851,7 +907,16 @@
           <w:sz w:val="24"/>
           <w:szCs w:val="24"/>
         </w:rPr>
-        <w:t xml:space="preserve"> to traverse the columns, adding or subtracting ten to the original tile integer will result in the tile in the next column. To traverse rows, adding or subtracting one will result in the tile in the next row.</w:t>
+        <w:t xml:space="preserve"> to traverse the columns, adding or subtracting ten to the original tile integer will result in </w:t>
+      </w:r>
+      <w:r>
+        <w:rPr>
+          <w:rFonts w:ascii="Times New Roman" w:hAnsi="Times New Roman" w:cs="Times New Roman"/>
+          <w:sz w:val="24"/>
+          <w:szCs w:val="24"/>
+        </w:rPr>
+        <w:lastRenderedPageBreak/>
+        <w:t>the tile in the next column. To traverse rows, adding or subtracting one will result in the tile in the next row.</w:t>
       </w:r>
     </w:p>
     <w:p>
@@ -911,7 +976,55 @@
           <w:sz w:val="24"/>
           <w:szCs w:val="24"/>
         </w:rPr>
-        <w:t xml:space="preserve"> layouts, range checking will be necessary to ensure that no possible move is calculate as a tile that is not on the board. For example, “49” would not be found on the board. Two ways I have thought of solving this problem is either checking a list or dictionary of possible tiles, or to break the integer into two one-digit integers and ensure each value is between 1 and 8. </w:t>
+        <w:t xml:space="preserve"> layouts, range checking will be necessary to ensure that no possible move is calculate as a tile that is not on the board. For example, “49” would not be found on the board. </w:t>
+      </w:r>
+      <w:commentRangeStart w:id="8"/>
+      <w:r>
+        <w:rPr>
+          <w:rFonts w:ascii="Times New Roman" w:hAnsi="Times New Roman" w:cs="Times New Roman"/>
+          <w:sz w:val="24"/>
+          <w:szCs w:val="24"/>
+        </w:rPr>
+        <w:t xml:space="preserve">Two ways I have thought of solving this problem is either checking a list or dictionary </w:t>
+      </w:r>
+      <w:commentRangeEnd w:id="8"/>
+      <w:r>
+        <w:rPr>
+          <w:rStyle w:val="CommentReference"/>
+        </w:rPr>
+        <w:commentReference w:id="8"/>
+      </w:r>
+      <w:r>
+        <w:rPr>
+          <w:rFonts w:ascii="Times New Roman" w:hAnsi="Times New Roman" w:cs="Times New Roman"/>
+          <w:sz w:val="24"/>
+          <w:szCs w:val="24"/>
+        </w:rPr>
+        <w:t xml:space="preserve">of possible tiles, </w:t>
+      </w:r>
+      <w:commentRangeStart w:id="9"/>
+      <w:r>
+        <w:rPr>
+          <w:rFonts w:ascii="Times New Roman" w:hAnsi="Times New Roman" w:cs="Times New Roman"/>
+          <w:sz w:val="24"/>
+          <w:szCs w:val="24"/>
+        </w:rPr>
+        <w:t>or to break the integer into two one-digit integers and ensure each value is between 1 and 8</w:t>
+      </w:r>
+      <w:commentRangeEnd w:id="9"/>
+      <w:r>
+        <w:rPr>
+          <w:rStyle w:val="CommentReference"/>
+        </w:rPr>
+        <w:commentReference w:id="9"/>
+      </w:r>
+      <w:r>
+        <w:rPr>
+          <w:rFonts w:ascii="Times New Roman" w:hAnsi="Times New Roman" w:cs="Times New Roman"/>
+          <w:sz w:val="24"/>
+          <w:szCs w:val="24"/>
+        </w:rPr>
+        <w:t xml:space="preserve">. </w:t>
       </w:r>
     </w:p>
     <w:p>
@@ -940,6 +1053,292 @@
     </w:sectPr>
   </w:body>
 </w:document>
+</file>
+
+<file path=word/comments.xml><?xml version="1.0" encoding="utf-8"?>
+<w:comments xmlns:wpc="http://schemas.microsoft.com/office/word/2010/wordprocessingCanvas" xmlns:cx="http://schemas.microsoft.com/office/drawing/2014/chartex" xmlns:cx1="http://schemas.microsoft.com/office/drawing/2015/9/8/chartex" xmlns:cx2="http://schemas.microsoft.com/office/drawing/2015/10/21/chartex" xmlns:cx3="http://schemas.microsoft.com/office/drawing/2016/5/9/chartex" xmlns:cx4="http://schemas.microsoft.com/office/drawing/2016/5/10/chartex" xmlns:cx5="http://schemas.microsoft.com/office/drawing/2016/5/11/chartex" xmlns:cx6="http://schemas.microsoft.com/office/drawing/2016/5/12/chartex" xmlns:cx7="http://schemas.microsoft.com/office/drawing/2016/5/13/chartex" xmlns:cx8="http://schemas.microsoft.com/office/drawing/2016/5/14/chartex" xmlns:mc="http://schemas.openxmlformats.org/markup-compatibility/2006" xmlns:aink="http://schemas.microsoft.com/office/drawing/2016/ink" xmlns:am3d="http://schemas.microsoft.com/office/drawing/2017/model3d" xmlns:o="urn:schemas-microsoft-com:office:office" xmlns:r="http://schemas.openxmlformats.org/officeDocument/2006/relationships" xmlns:m="http://schemas.openxmlformats.org/officeDocument/2006/math" xmlns:v="urn:schemas-microsoft-com:vml" xmlns:wp14="http://schemas.microsoft.com/office/word/2010/wordprocessingDrawing" xmlns:wp="http://schemas.openxmlformats.org/drawingml/2006/wordprocessingDrawing" xmlns:w10="urn:schemas-microsoft-com:office:word" xmlns:w="http://schemas.openxmlformats.org/wordprocessingml/2006/main" xmlns:w14="http://schemas.microsoft.com/office/word/2010/wordml" xmlns:w15="http://schemas.microsoft.com/office/word/2012/wordml" xmlns:w16cid="http://schemas.microsoft.com/office/word/2016/wordml/cid" xmlns:w16se="http://schemas.microsoft.com/office/word/2015/wordml/symex" xmlns:wpg="http://schemas.microsoft.com/office/word/2010/wordprocessingGroup" xmlns:wpi="http://schemas.microsoft.com/office/word/2010/wordprocessingInk" xmlns:wne="http://schemas.microsoft.com/office/word/2006/wordml" xmlns:wps="http://schemas.microsoft.com/office/word/2010/wordprocessingShape" mc:Ignorable="w14 w15 w16se w16cid wp14">
+  <w:comment w:id="2" w:author="Andrew" w:date="2018-03-27T16:15:00Z" w:initials="A">
+    <w:p>
+      <w:pPr>
+        <w:pStyle w:val="CommentText"/>
+      </w:pPr>
+      <w:r>
+        <w:rPr>
+          <w:rStyle w:val="CommentReference"/>
+        </w:rPr>
+        <w:annotationRef/>
+      </w:r>
+      <w:r>
+        <w:t xml:space="preserve">As far as general layout goes, having individual classes for the piece types </w:t>
+      </w:r>
+      <w:r>
+        <w:t>inheriting from the same superclass is a good idea, that way the pieces can easily be instantiated</w:t>
+      </w:r>
+      <w:r>
+        <w:t xml:space="preserve"> with everything they need and be easily distinguishable</w:t>
+      </w:r>
+    </w:p>
+    <w:p>
+      <w:pPr>
+        <w:pStyle w:val="CommentText"/>
+      </w:pPr>
+    </w:p>
+    <w:p>
+      <w:pPr>
+        <w:pStyle w:val="CommentText"/>
+      </w:pPr>
+      <w:r>
+        <w:t>Start tile may not be needed. To remove some clutter, the instantiation of the pieces upon starting the game can set the initial position under the position variable and be updated when changed</w:t>
+      </w:r>
+    </w:p>
+  </w:comment>
+  <w:comment w:id="1" w:author="Andrew" w:date="2018-03-27T16:04:00Z" w:initials="A">
+    <w:p>
+      <w:pPr>
+        <w:pStyle w:val="CommentText"/>
+      </w:pPr>
+      <w:r>
+        <w:rPr>
+          <w:rStyle w:val="CommentReference"/>
+        </w:rPr>
+        <w:annotationRef/>
+      </w:r>
+      <w:r>
+        <w:t xml:space="preserve">The </w:t>
+      </w:r>
+      <w:proofErr w:type="spellStart"/>
+      <w:r>
+        <w:t>possibleMoves</w:t>
+      </w:r>
+      <w:proofErr w:type="spellEnd"/>
+      <w:r>
+        <w:t xml:space="preserve"> functions can take in the initial selection as input to calculate all valid </w:t>
+      </w:r>
+      <w:r>
+        <w:t>moves</w:t>
+      </w:r>
+    </w:p>
+  </w:comment>
+  <w:comment w:id="0" w:author="Andrew" w:date="2018-03-27T15:43:00Z" w:initials="A">
+    <w:p>
+      <w:pPr>
+        <w:pStyle w:val="CommentText"/>
+      </w:pPr>
+      <w:r>
+        <w:rPr>
+          <w:rStyle w:val="CommentReference"/>
+        </w:rPr>
+        <w:annotationRef/>
+      </w:r>
+      <w:r>
+        <w:t>Use integer values where possible to allow values to be easily modified to get the row and column without needing to convert from string (such as for the position</w:t>
+      </w:r>
+      <w:r>
+        <w:t xml:space="preserve">, </w:t>
+      </w:r>
+      <w:proofErr w:type="spellStart"/>
+      <w:r>
+        <w:t>initialSelection</w:t>
+      </w:r>
+      <w:proofErr w:type="spellEnd"/>
+      <w:r>
+        <w:t xml:space="preserve">, </w:t>
+      </w:r>
+      <w:proofErr w:type="spellStart"/>
+      <w:r>
+        <w:t>etc</w:t>
+      </w:r>
+      <w:proofErr w:type="spellEnd"/>
+      <w:r>
+        <w:t>)</w:t>
+      </w:r>
+    </w:p>
+  </w:comment>
+  <w:comment w:id="3" w:author="Andrew" w:date="2018-03-27T16:14:00Z" w:initials="A">
+    <w:p>
+      <w:pPr>
+        <w:pStyle w:val="CommentText"/>
+      </w:pPr>
+      <w:r>
+        <w:rPr>
+          <w:rStyle w:val="CommentReference"/>
+        </w:rPr>
+        <w:annotationRef/>
+      </w:r>
+      <w:r>
+        <w:t>For the time parts at least, adding a GPIO class which inherits from the Player class could work to get the value of the timers for displaying with the LEDs</w:t>
+      </w:r>
+      <w:r>
+        <w:t xml:space="preserve"> just as an idea</w:t>
+      </w:r>
+    </w:p>
+  </w:comment>
+  <w:comment w:id="4" w:author="Andrew" w:date="2018-03-27T16:33:00Z" w:initials="A">
+    <w:p>
+      <w:pPr>
+        <w:pStyle w:val="CommentText"/>
+      </w:pPr>
+      <w:r>
+        <w:rPr>
+          <w:rStyle w:val="CommentReference"/>
+        </w:rPr>
+        <w:annotationRef/>
+      </w:r>
+      <w:r>
+        <w:t>For a piece class as the focus</w:t>
+      </w:r>
+      <w:r>
+        <w:t xml:space="preserve"> like you showed above, I feel like it is the most logical way to make it work. </w:t>
+      </w:r>
+      <w:r>
+        <w:t xml:space="preserve">The pieces will play a huge factor </w:t>
+      </w:r>
+      <w:proofErr w:type="spellStart"/>
+      <w:r>
+        <w:t>it</w:t>
+      </w:r>
+      <w:proofErr w:type="spellEnd"/>
+      <w:r>
+        <w:t xml:space="preserve"> determining what tiles are valid, so simply inheriting the tile properties to use where needed would work best</w:t>
+      </w:r>
+      <w:bookmarkStart w:id="5" w:name="_GoBack"/>
+      <w:bookmarkEnd w:id="5"/>
+      <w:r>
+        <w:t xml:space="preserve"> </w:t>
+      </w:r>
+    </w:p>
+  </w:comment>
+  <w:comment w:id="6" w:author="Andrew" w:date="2018-03-27T15:51:00Z" w:initials="A">
+    <w:p>
+      <w:pPr>
+        <w:pStyle w:val="CommentText"/>
+      </w:pPr>
+      <w:r>
+        <w:rPr>
+          <w:rStyle w:val="CommentReference"/>
+        </w:rPr>
+        <w:annotationRef/>
+      </w:r>
+      <w:r>
+        <w:t>One idea: Instead of title, divide up excess space above the board equally between the bottom and top so the board is equally positioned from the perspective of a player on either side</w:t>
+      </w:r>
+    </w:p>
+    <w:p>
+      <w:pPr>
+        <w:pStyle w:val="CommentText"/>
+      </w:pPr>
+    </w:p>
+    <w:p>
+      <w:pPr>
+        <w:pStyle w:val="CommentText"/>
+      </w:pPr>
+      <w:r>
+        <w:t>Add button in the instructions menu to toggle the highlighting of the pieces off or on possibly (if we want to implement a feature to allow it to be turned off)</w:t>
+      </w:r>
+    </w:p>
+  </w:comment>
+  <w:comment w:id="7" w:author="Andrew" w:date="2018-03-27T15:56:00Z" w:initials="A">
+    <w:p>
+      <w:pPr>
+        <w:pStyle w:val="CommentText"/>
+      </w:pPr>
+      <w:r>
+        <w:rPr>
+          <w:rStyle w:val="CommentReference"/>
+        </w:rPr>
+        <w:annotationRef/>
+      </w:r>
+      <w:r>
+        <w:t xml:space="preserve">Layout two </w:t>
+      </w:r>
+      <w:r>
+        <w:t>feels more readable and easier to utilize when thinking through logic for movement, though either way could work fine in practice in code so either works for me</w:t>
+      </w:r>
+    </w:p>
+  </w:comment>
+  <w:comment w:id="8" w:author="Andrew" w:date="2018-03-27T16:47:00Z" w:initials="A">
+    <w:p>
+      <w:pPr>
+        <w:pStyle w:val="CommentText"/>
+      </w:pPr>
+      <w:r>
+        <w:rPr>
+          <w:rStyle w:val="CommentReference"/>
+        </w:rPr>
+        <w:annotationRef/>
+      </w:r>
+      <w:r>
+        <w:t xml:space="preserve">I could see this working well, where </w:t>
+      </w:r>
+      <w:r>
+        <w:t>in a dictionary for instance the integer value of the tile could be the key, and the value it holds is the piece (or lack thereof) associated with it. That way not only can you check if a value for the tile is valid, but you can also see if it has a piece and therefore check the color associated with the piece</w:t>
+      </w:r>
+    </w:p>
+  </w:comment>
+  <w:comment w:id="9" w:author="Andrew" w:date="2018-03-27T15:59:00Z" w:initials="A">
+    <w:p>
+      <w:pPr>
+        <w:pStyle w:val="CommentText"/>
+      </w:pPr>
+      <w:r>
+        <w:rPr>
+          <w:rStyle w:val="CommentReference"/>
+        </w:rPr>
+        <w:annotationRef/>
+      </w:r>
+      <w:r>
+        <w:t xml:space="preserve">I like this concept. </w:t>
+      </w:r>
+      <w:proofErr w:type="gramStart"/>
+      <w:r>
+        <w:t>With this in mind, we</w:t>
+      </w:r>
+      <w:proofErr w:type="gramEnd"/>
+      <w:r>
+        <w:t xml:space="preserve"> could renumber the coordinates of the tiles to use a 0-7 numbering scheme, which would allow for range checking simply if the value is greater than 7 to ignore it (though that would only save a little bit of extra code).</w:t>
+      </w:r>
+    </w:p>
+    <w:p>
+      <w:pPr>
+        <w:pStyle w:val="CommentText"/>
+      </w:pPr>
+      <w:r>
+        <w:t>Breaking them down would only require %10 and/10 so that would be straightforward</w:t>
+      </w:r>
+      <w:r>
+        <w:t xml:space="preserve"> </w:t>
+      </w:r>
+    </w:p>
+  </w:comment>
+</w:comments>
+</file>
+
+<file path=word/commentsExtended.xml><?xml version="1.0" encoding="utf-8"?>
+<w15:commentsEx xmlns:wpc="http://schemas.microsoft.com/office/word/2010/wordprocessingCanvas" xmlns:cx="http://schemas.microsoft.com/office/drawing/2014/chartex" xmlns:cx1="http://schemas.microsoft.com/office/drawing/2015/9/8/chartex" xmlns:cx2="http://schemas.microsoft.com/office/drawing/2015/10/21/chartex" xmlns:cx3="http://schemas.microsoft.com/office/drawing/2016/5/9/chartex" xmlns:cx4="http://schemas.microsoft.com/office/drawing/2016/5/10/chartex" xmlns:cx5="http://schemas.microsoft.com/office/drawing/2016/5/11/chartex" xmlns:cx6="http://schemas.microsoft.com/office/drawing/2016/5/12/chartex" xmlns:cx7="http://schemas.microsoft.com/office/drawing/2016/5/13/chartex" xmlns:cx8="http://schemas.microsoft.com/office/drawing/2016/5/14/chartex" xmlns:mc="http://schemas.openxmlformats.org/markup-compatibility/2006" xmlns:aink="http://schemas.microsoft.com/office/drawing/2016/ink" xmlns:am3d="http://schemas.microsoft.com/office/drawing/2017/model3d" xmlns:o="urn:schemas-microsoft-com:office:office" xmlns:r="http://schemas.openxmlformats.org/officeDocument/2006/relationships" xmlns:m="http://schemas.openxmlformats.org/officeDocument/2006/math" xmlns:v="urn:schemas-microsoft-com:vml" xmlns:wp14="http://schemas.microsoft.com/office/word/2010/wordprocessingDrawing" xmlns:wp="http://schemas.openxmlformats.org/drawingml/2006/wordprocessingDrawing" xmlns:w10="urn:schemas-microsoft-com:office:word" xmlns:w="http://schemas.openxmlformats.org/wordprocessingml/2006/main" xmlns:w14="http://schemas.microsoft.com/office/word/2010/wordml" xmlns:w15="http://schemas.microsoft.com/office/word/2012/wordml" xmlns:w16cid="http://schemas.microsoft.com/office/word/2016/wordml/cid" xmlns:w16se="http://schemas.microsoft.com/office/word/2015/wordml/symex" xmlns:wpg="http://schemas.microsoft.com/office/word/2010/wordprocessingGroup" xmlns:wpi="http://schemas.microsoft.com/office/word/2010/wordprocessingInk" xmlns:wne="http://schemas.microsoft.com/office/word/2006/wordml" xmlns:wps="http://schemas.microsoft.com/office/word/2010/wordprocessingShape" mc:Ignorable="w14 w15 w16se w16cid wp14">
+  <w15:commentEx w15:paraId="1C859E02" w15:done="0"/>
+  <w15:commentEx w15:paraId="7F909C83" w15:done="0"/>
+  <w15:commentEx w15:paraId="6D6B9795" w15:done="0"/>
+  <w15:commentEx w15:paraId="21401C89" w15:done="0"/>
+  <w15:commentEx w15:paraId="0023B04C" w15:done="0"/>
+  <w15:commentEx w15:paraId="408218C5" w15:done="0"/>
+  <w15:commentEx w15:paraId="57308BA3" w15:done="0"/>
+  <w15:commentEx w15:paraId="036B9EC3" w15:done="0"/>
+  <w15:commentEx w15:paraId="599895B6" w15:done="0"/>
+</w15:commentsEx>
+</file>
+
+<file path=word/commentsIds.xml><?xml version="1.0" encoding="utf-8"?>
+<w16cid:commentsIds xmlns:wpc="http://schemas.microsoft.com/office/word/2010/wordprocessingCanvas" xmlns:cx="http://schemas.microsoft.com/office/drawing/2014/chartex" xmlns:cx1="http://schemas.microsoft.com/office/drawing/2015/9/8/chartex" xmlns:cx2="http://schemas.microsoft.com/office/drawing/2015/10/21/chartex" xmlns:cx3="http://schemas.microsoft.com/office/drawing/2016/5/9/chartex" xmlns:cx4="http://schemas.microsoft.com/office/drawing/2016/5/10/chartex" xmlns:cx5="http://schemas.microsoft.com/office/drawing/2016/5/11/chartex" xmlns:cx6="http://schemas.microsoft.com/office/drawing/2016/5/12/chartex" xmlns:cx7="http://schemas.microsoft.com/office/drawing/2016/5/13/chartex" xmlns:cx8="http://schemas.microsoft.com/office/drawing/2016/5/14/chartex" xmlns:mc="http://schemas.openxmlformats.org/markup-compatibility/2006" xmlns:aink="http://schemas.microsoft.com/office/drawing/2016/ink" xmlns:am3d="http://schemas.microsoft.com/office/drawing/2017/model3d" xmlns:o="urn:schemas-microsoft-com:office:office" xmlns:r="http://schemas.openxmlformats.org/officeDocument/2006/relationships" xmlns:m="http://schemas.openxmlformats.org/officeDocument/2006/math" xmlns:v="urn:schemas-microsoft-com:vml" xmlns:wp14="http://schemas.microsoft.com/office/word/2010/wordprocessingDrawing" xmlns:wp="http://schemas.openxmlformats.org/drawingml/2006/wordprocessingDrawing" xmlns:w10="urn:schemas-microsoft-com:office:word" xmlns:w="http://schemas.openxmlformats.org/wordprocessingml/2006/main" xmlns:w14="http://schemas.microsoft.com/office/word/2010/wordml" xmlns:w15="http://schemas.microsoft.com/office/word/2012/wordml" xmlns:w16cid="http://schemas.microsoft.com/office/word/2016/wordml/cid" xmlns:w16se="http://schemas.microsoft.com/office/word/2015/wordml/symex" xmlns:wpg="http://schemas.microsoft.com/office/word/2010/wordprocessingGroup" xmlns:wpi="http://schemas.microsoft.com/office/word/2010/wordprocessingInk" xmlns:wne="http://schemas.microsoft.com/office/word/2006/wordml" xmlns:wps="http://schemas.microsoft.com/office/word/2010/wordprocessingShape" mc:Ignorable="w14 w15 w16se w16cid wp14">
+  <w16cid:commentId w16cid:paraId="1C859E02" w16cid:durableId="1E64ECB6"/>
+  <w16cid:commentId w16cid:paraId="7F909C83" w16cid:durableId="1E64EA26"/>
+  <w16cid:commentId w16cid:paraId="6D6B9795" w16cid:durableId="1E64E521"/>
+  <w16cid:commentId w16cid:paraId="21401C89" w16cid:durableId="1E64EC70"/>
+  <w16cid:commentId w16cid:paraId="0023B04C" w16cid:durableId="1E64F0E9"/>
+  <w16cid:commentId w16cid:paraId="408218C5" w16cid:durableId="1E64E712"/>
+  <w16cid:commentId w16cid:paraId="57308BA3" w16cid:durableId="1E64E844"/>
+  <w16cid:commentId w16cid:paraId="036B9EC3" w16cid:durableId="1E64F420"/>
+  <w16cid:commentId w16cid:paraId="599895B6" w16cid:durableId="1E64E8FC"/>
+</w16cid:commentsIds>
 </file>
 
 <file path=word/numbering.xml><?xml version="1.0" encoding="utf-8"?>
@@ -1037,6 +1436,14 @@
     <w:abstractNumId w:val="0"/>
   </w:num>
 </w:numbering>
+</file>
+
+<file path=word/people.xml><?xml version="1.0" encoding="utf-8"?>
+<w15:people xmlns:wpc="http://schemas.microsoft.com/office/word/2010/wordprocessingCanvas" xmlns:cx="http://schemas.microsoft.com/office/drawing/2014/chartex" xmlns:cx1="http://schemas.microsoft.com/office/drawing/2015/9/8/chartex" xmlns:cx2="http://schemas.microsoft.com/office/drawing/2015/10/21/chartex" xmlns:cx3="http://schemas.microsoft.com/office/drawing/2016/5/9/chartex" xmlns:cx4="http://schemas.microsoft.com/office/drawing/2016/5/10/chartex" xmlns:cx5="http://schemas.microsoft.com/office/drawing/2016/5/11/chartex" xmlns:cx6="http://schemas.microsoft.com/office/drawing/2016/5/12/chartex" xmlns:cx7="http://schemas.microsoft.com/office/drawing/2016/5/13/chartex" xmlns:cx8="http://schemas.microsoft.com/office/drawing/2016/5/14/chartex" xmlns:mc="http://schemas.openxmlformats.org/markup-compatibility/2006" xmlns:aink="http://schemas.microsoft.com/office/drawing/2016/ink" xmlns:am3d="http://schemas.microsoft.com/office/drawing/2017/model3d" xmlns:o="urn:schemas-microsoft-com:office:office" xmlns:r="http://schemas.openxmlformats.org/officeDocument/2006/relationships" xmlns:m="http://schemas.openxmlformats.org/officeDocument/2006/math" xmlns:v="urn:schemas-microsoft-com:vml" xmlns:wp14="http://schemas.microsoft.com/office/word/2010/wordprocessingDrawing" xmlns:wp="http://schemas.openxmlformats.org/drawingml/2006/wordprocessingDrawing" xmlns:w10="urn:schemas-microsoft-com:office:word" xmlns:w="http://schemas.openxmlformats.org/wordprocessingml/2006/main" xmlns:w14="http://schemas.microsoft.com/office/word/2010/wordml" xmlns:w15="http://schemas.microsoft.com/office/word/2012/wordml" xmlns:w16cid="http://schemas.microsoft.com/office/word/2016/wordml/cid" xmlns:w16se="http://schemas.microsoft.com/office/word/2015/wordml/symex" xmlns:wpg="http://schemas.microsoft.com/office/word/2010/wordprocessingGroup" xmlns:wpi="http://schemas.microsoft.com/office/word/2010/wordprocessingInk" xmlns:wne="http://schemas.microsoft.com/office/word/2006/wordml" xmlns:wps="http://schemas.microsoft.com/office/word/2010/wordprocessingShape" mc:Ignorable="w14 w15 w16se w16cid wp14">
+  <w15:person w15:author="Andrew">
+    <w15:presenceInfo w15:providerId="None" w15:userId="Andrew"/>
+  </w15:person>
+</w15:people>
 </file>
 
 <file path=word/styles.xml><?xml version="1.0" encoding="utf-8"?>
@@ -1505,6 +1912,74 @@
       <w:szCs w:val="18"/>
     </w:rPr>
   </w:style>
+  <w:style w:type="character" w:styleId="CommentReference">
+    <w:name w:val="annotation reference"/>
+    <w:basedOn w:val="DefaultParagraphFont"/>
+    <w:uiPriority w:val="99"/>
+    <w:semiHidden/>
+    <w:unhideWhenUsed/>
+    <w:rsid w:val="001C7E6A"/>
+    <w:rPr>
+      <w:sz w:val="16"/>
+      <w:szCs w:val="16"/>
+    </w:rPr>
+  </w:style>
+  <w:style w:type="paragraph" w:styleId="CommentText">
+    <w:name w:val="annotation text"/>
+    <w:basedOn w:val="Normal"/>
+    <w:link w:val="CommentTextChar"/>
+    <w:uiPriority w:val="99"/>
+    <w:semiHidden/>
+    <w:unhideWhenUsed/>
+    <w:rsid w:val="001C7E6A"/>
+    <w:pPr>
+      <w:spacing w:line="240" w:lineRule="auto"/>
+    </w:pPr>
+    <w:rPr>
+      <w:sz w:val="20"/>
+      <w:szCs w:val="20"/>
+    </w:rPr>
+  </w:style>
+  <w:style w:type="character" w:customStyle="1" w:styleId="CommentTextChar">
+    <w:name w:val="Comment Text Char"/>
+    <w:basedOn w:val="DefaultParagraphFont"/>
+    <w:link w:val="CommentText"/>
+    <w:uiPriority w:val="99"/>
+    <w:semiHidden/>
+    <w:rsid w:val="001C7E6A"/>
+    <w:rPr>
+      <w:sz w:val="20"/>
+      <w:szCs w:val="20"/>
+    </w:rPr>
+  </w:style>
+  <w:style w:type="paragraph" w:styleId="CommentSubject">
+    <w:name w:val="annotation subject"/>
+    <w:basedOn w:val="CommentText"/>
+    <w:next w:val="CommentText"/>
+    <w:link w:val="CommentSubjectChar"/>
+    <w:uiPriority w:val="99"/>
+    <w:semiHidden/>
+    <w:unhideWhenUsed/>
+    <w:rsid w:val="001C7E6A"/>
+    <w:rPr>
+      <w:b/>
+      <w:bCs/>
+    </w:rPr>
+  </w:style>
+  <w:style w:type="character" w:customStyle="1" w:styleId="CommentSubjectChar">
+    <w:name w:val="Comment Subject Char"/>
+    <w:basedOn w:val="CommentTextChar"/>
+    <w:link w:val="CommentSubject"/>
+    <w:uiPriority w:val="99"/>
+    <w:semiHidden/>
+    <w:rsid w:val="001C7E6A"/>
+    <w:rPr>
+      <w:b/>
+      <w:bCs/>
+      <w:sz w:val="20"/>
+      <w:szCs w:val="20"/>
+    </w:rPr>
+  </w:style>
 </w:styles>
 </file>
 
@@ -1774,7 +2249,7 @@
 </file>
 
 <file path=customXml/itemProps1.xml><?xml version="1.0" encoding="utf-8"?>
-<ds:datastoreItem xmlns:ds="http://schemas.openxmlformats.org/officeDocument/2006/customXml" ds:itemID="{B29CB9A8-1693-4099-BA8F-6B165338A93D}">
+<ds:datastoreItem xmlns:ds="http://schemas.openxmlformats.org/officeDocument/2006/customXml" ds:itemID="{DE64455D-CFD9-4F03-8E44-0C7D3EB990E8}">
   <ds:schemaRefs>
     <ds:schemaRef ds:uri="http://schemas.openxmlformats.org/officeDocument/2006/bibliography"/>
   </ds:schemaRefs>

</xml_diff>